<commit_message>
add chapter about my Unity try
</commit_message>
<xml_diff>
--- a/Sprints/Sprint1/CityLandscapeGenerationResearch.docx
+++ b/Sprints/Sprint1/CityLandscapeGenerationResearch.docx
@@ -1270,10 +1270,6 @@
           <w:numId w:val="9"/>
         </w:numPr>
         <w:ind w:left="709" w:firstLine="0"/>
-        <w:rPr>
-          <w:b/>
-          <w:lang w:val="ru-RU"/>
-        </w:rPr>
       </w:pPr>
       <w:r>
         <w:rPr>
@@ -1284,7 +1280,6 @@
         <w:t>Научные статьи</w:t>
       </w:r>
     </w:p>
-    <w:p/>
     <w:p>
       <w:pPr>
         <w:ind w:firstLine="0"/>
@@ -1416,13 +1411,7 @@
           <w:rPr>
             <w:rStyle w:val="a7"/>
           </w:rPr>
-          <w:t>d</w:t>
-        </w:r>
-        <w:r>
-          <w:rPr>
-            <w:rStyle w:val="a7"/>
-          </w:rPr>
-          <w:t>ownload</w:t>
+          <w:t>download</w:t>
         </w:r>
         <w:r>
           <w:rPr>
@@ -1436,13 +1425,7 @@
           <w:rPr>
             <w:rStyle w:val="a7"/>
           </w:rPr>
-          <w:t>fun</w:t>
-        </w:r>
-        <w:r>
-          <w:rPr>
-            <w:rStyle w:val="a7"/>
-          </w:rPr>
-          <w:t>c</w:t>
+          <w:t>func</w:t>
         </w:r>
         <w:proofErr w:type="spellEnd"/>
         <w:r>
@@ -1769,13 +1752,7 @@
           <w:rPr>
             <w:rStyle w:val="a7"/>
           </w:rPr>
-          <w:t>gamede</w:t>
-        </w:r>
-        <w:r>
-          <w:rPr>
-            <w:rStyle w:val="a7"/>
-          </w:rPr>
-          <w:t>v</w:t>
+          <w:t>gamedev</w:t>
         </w:r>
         <w:proofErr w:type="spellEnd"/>
         <w:r>
@@ -2696,16 +2673,35 @@
     </w:p>
     <w:p>
       <w:pPr>
-        <w:rPr>
-          <w:b/>
-          <w:lang w:val="ru-RU"/>
-        </w:rPr>
-      </w:pPr>
-      <w:r>
-        <w:rPr>
-          <w:b/>
-          <w:lang w:val="ru-RU"/>
-        </w:rPr>
+        <w:spacing w:after="160"/>
+        <w:ind w:firstLine="0"/>
+        <w:jc w:val="left"/>
+        <w:rPr>
+          <w:b/>
+          <w:lang w:val="ru-RU"/>
+        </w:rPr>
+      </w:pPr>
+      <w:r>
+        <w:rPr>
+          <w:b/>
+          <w:lang w:val="ru-RU"/>
+        </w:rPr>
+        <w:br w:type="page"/>
+      </w:r>
+    </w:p>
+    <w:p>
+      <w:pPr>
+        <w:rPr>
+          <w:b/>
+          <w:lang w:val="ru-RU"/>
+        </w:rPr>
+      </w:pPr>
+      <w:r>
+        <w:rPr>
+          <w:b/>
+          <w:lang w:val="ru-RU"/>
+        </w:rPr>
+        <w:lastRenderedPageBreak/>
         <w:t>Шаблонная генерация</w:t>
       </w:r>
     </w:p>
@@ -2719,7 +2715,6 @@
         <w:rPr>
           <w:lang w:val="ru-RU"/>
         </w:rPr>
-        <w:lastRenderedPageBreak/>
         <w:t>На карту «накладывается» шаблон, которые алгоритм пытается «разрастить».</w:t>
       </w:r>
     </w:p>
@@ -3141,6 +3136,7 @@
         <w:rPr>
           <w:lang w:val="ru-RU"/>
         </w:rPr>
+        <w:lastRenderedPageBreak/>
         <w:t>Паттерны:</w:t>
       </w:r>
     </w:p>
@@ -3157,7 +3153,6 @@
           <w:noProof/>
           <w:lang w:val="ru-RU" w:eastAsia="ru-RU"/>
         </w:rPr>
-        <w:lastRenderedPageBreak/>
         <w:drawing>
           <wp:inline distT="0" distB="0" distL="0" distR="0" wp14:anchorId="14DF3337" wp14:editId="733D73BD">
             <wp:extent cx="3781425" cy="1876425"/>
@@ -3311,27 +3306,16 @@
             <w:rStyle w:val="a7"/>
             <w:lang w:val="ru-RU"/>
           </w:rPr>
-          <w:t>https://scholarworks.rit.e</w:t>
-        </w:r>
-        <w:r>
-          <w:rPr>
-            <w:rStyle w:val="a7"/>
-            <w:lang w:val="ru-RU"/>
-          </w:rPr>
-          <w:t>d</w:t>
-        </w:r>
-        <w:r>
-          <w:rPr>
-            <w:rStyle w:val="a7"/>
-            <w:lang w:val="ru-RU"/>
-          </w:rPr>
-          <w:t>u/cgi/viewcontent.cgi?referer=&amp;httpsredir=1&amp;article=6536&amp;context=theses</w:t>
+          <w:t>https://scholarworks.rit.edu/cgi/viewcontent.cgi?referer=&amp;httpsredir=1&amp;article=6536&amp;context=theses</w:t>
         </w:r>
       </w:hyperlink>
     </w:p>
     <w:p>
       <w:pPr>
         <w:ind w:firstLine="0"/>
+        <w:rPr>
+          <w:lang w:val="ru-RU"/>
+        </w:rPr>
       </w:pPr>
       <w:r>
         <w:rPr>
@@ -3340,6 +3324,9 @@
         <w:t>Авторы</w:t>
       </w:r>
       <w:r>
+        <w:rPr>
+          <w:lang w:val="ru-RU"/>
+        </w:rPr>
         <w:t xml:space="preserve">: </w:t>
       </w:r>
       <w:r>
@@ -3349,15 +3336,25 @@
           <w:sz w:val="27"/>
           <w:szCs w:val="27"/>
         </w:rPr>
-        <w:t xml:space="preserve">Craig </w:t>
-      </w:r>
-      <w:proofErr w:type="spellStart"/>
+        <w:t>Craig</w:t>
+      </w:r>
       <w:r>
         <w:rPr>
           <w:rStyle w:val="markedcontent"/>
           <w:rFonts w:ascii="Arial" w:hAnsi="Arial" w:cs="Arial"/>
           <w:sz w:val="27"/>
           <w:szCs w:val="27"/>
+          <w:lang w:val="ru-RU"/>
+        </w:rPr>
+        <w:t xml:space="preserve"> </w:t>
+      </w:r>
+      <w:proofErr w:type="spellStart"/>
+      <w:r>
+        <w:rPr>
+          <w:rStyle w:val="markedcontent"/>
+          <w:rFonts w:ascii="Arial" w:hAnsi="Arial" w:cs="Arial"/>
+          <w:sz w:val="27"/>
+          <w:szCs w:val="27"/>
         </w:rPr>
         <w:t>Martek</w:t>
       </w:r>
@@ -3440,6 +3437,7 @@
         <w:rPr>
           <w:lang w:val="ru-RU"/>
         </w:rPr>
+        <w:lastRenderedPageBreak/>
         <w:t>После строятся второстепенные дороги, которые связывают с основными деревушки и города.</w:t>
       </w:r>
     </w:p>
@@ -3793,6 +3791,7 @@
         <w:rPr>
           <w:lang w:val="ru-RU"/>
         </w:rPr>
+        <w:lastRenderedPageBreak/>
         <w:t>Алгоритм:</w:t>
       </w:r>
     </w:p>
@@ -3806,7 +3805,6 @@
         <w:rPr>
           <w:lang w:val="ru-RU"/>
         </w:rPr>
-        <w:lastRenderedPageBreak/>
         <w:t>-инициализирующая генерация основных дорог и поиск очагов роста городов;</w:t>
       </w:r>
     </w:p>
@@ -4443,7 +4441,7 @@
       <w:r>
         <w:rPr>
           <w:noProof/>
-          <w:lang w:eastAsia="ru-RU"/>
+          <w:lang w:val="ru-RU" w:eastAsia="ru-RU"/>
         </w:rPr>
         <w:drawing>
           <wp:inline distT="0" distB="0" distL="0" distR="0" wp14:anchorId="3141CDBC" wp14:editId="447E6A28">
@@ -4490,7 +4488,7 @@
       <w:r>
         <w:rPr>
           <w:noProof/>
-          <w:lang w:eastAsia="ru-RU"/>
+          <w:lang w:val="ru-RU" w:eastAsia="ru-RU"/>
         </w:rPr>
         <w:drawing>
           <wp:inline distT="0" distB="0" distL="0" distR="0" wp14:anchorId="40BB5799" wp14:editId="6E1C64F7">
@@ -4641,14 +4639,6 @@
           <w:lang w:val="ru-RU"/>
         </w:rPr>
       </w:pPr>
-    </w:p>
-    <w:p>
-      <w:pPr>
-        <w:rPr>
-          <w:b/>
-          <w:lang w:val="ru-RU"/>
-        </w:rPr>
-      </w:pPr>
       <w:r>
         <w:rPr>
           <w:b/>
@@ -5296,30 +5286,40 @@
       </w:r>
     </w:p>
     <w:p>
-      <w:pPr>
-        <w:rPr>
-          <w:lang w:val="ru-RU"/>
-        </w:rPr>
-      </w:pPr>
-      <w:r>
-        <w:rPr>
-          <w:lang w:val="ru-RU"/>
-        </w:rPr>
-        <w:t>Не стоит стремиться к невероятной точности с огромным числом ограничений. Рука дизайнера важнее.</w:t>
+      <w:r>
+        <w:rPr>
+          <w:lang w:val="ru-RU"/>
+        </w:rPr>
+        <w:t>Не стоит стремиться к невероятной точности с огромным числом ограничений. Рука</w:t>
+      </w:r>
+      <w:r>
+        <w:t xml:space="preserve"> </w:t>
+      </w:r>
+      <w:r>
+        <w:rPr>
+          <w:lang w:val="ru-RU"/>
+        </w:rPr>
+        <w:t>дизайнера</w:t>
+      </w:r>
+      <w:r>
+        <w:t xml:space="preserve"> </w:t>
+      </w:r>
+      <w:r>
+        <w:rPr>
+          <w:lang w:val="ru-RU"/>
+        </w:rPr>
+        <w:t>важнее</w:t>
+      </w:r>
+      <w:r>
+        <w:t>.</w:t>
       </w:r>
     </w:p>
     <w:p>
       <w:pPr>
         <w:spacing w:after="160"/>
         <w:ind w:firstLine="0"/>
-        <w:rPr>
-          <w:lang w:val="ru-RU"/>
-        </w:rPr>
-      </w:pPr>
-      <w:r>
-        <w:rPr>
-          <w:lang w:val="ru-RU"/>
-        </w:rPr>
+      </w:pPr>
+      <w:r>
         <w:br w:type="page"/>
       </w:r>
     </w:p>
@@ -5461,13 +5461,6 @@
     <w:p>
       <w:pPr>
         <w:rPr>
-          <w:lang w:val="ru-RU"/>
-        </w:rPr>
-      </w:pPr>
-    </w:p>
-    <w:p>
-      <w:pPr>
-        <w:rPr>
           <w:b/>
         </w:rPr>
       </w:pPr>
@@ -5532,19 +5525,7 @@
           <w:rPr>
             <w:rStyle w:val="a7"/>
           </w:rPr>
-          <w:t>yout</w:t>
-        </w:r>
-        <w:r>
-          <w:rPr>
-            <w:rStyle w:val="a7"/>
-          </w:rPr>
-          <w:t>u</w:t>
-        </w:r>
-        <w:r>
-          <w:rPr>
-            <w:rStyle w:val="a7"/>
-          </w:rPr>
-          <w:t>be</w:t>
+          <w:t>youtube</w:t>
         </w:r>
         <w:r>
           <w:rPr>
@@ -5781,19 +5762,7 @@
           <w:rPr>
             <w:rStyle w:val="a7"/>
           </w:rPr>
-          <w:t>http://gamedevindie.com/city-proc</w:t>
-        </w:r>
-        <w:r>
-          <w:rPr>
-            <w:rStyle w:val="a7"/>
-          </w:rPr>
-          <w:t>e</w:t>
-        </w:r>
-        <w:r>
-          <w:rPr>
-            <w:rStyle w:val="a7"/>
-          </w:rPr>
-          <w:t>dural-generation-voronoi-approach/</w:t>
+          <w:t>http://gamedevindie.com/city-procedural-generation-voronoi-approach/</w:t>
         </w:r>
       </w:hyperlink>
     </w:p>
@@ -5917,13 +5886,7 @@
           <w:rPr>
             <w:rStyle w:val="a7"/>
           </w:rPr>
-          <w:t>co</w:t>
-        </w:r>
-        <w:r>
-          <w:rPr>
-            <w:rStyle w:val="a7"/>
-          </w:rPr>
-          <w:t>m</w:t>
+          <w:t>com</w:t>
         </w:r>
         <w:r>
           <w:rPr>
@@ -6108,13 +6071,7 @@
           <w:rPr>
             <w:rStyle w:val="a7"/>
           </w:rPr>
-          <w:t>f</w:t>
-        </w:r>
-        <w:r>
-          <w:rPr>
-            <w:rStyle w:val="a7"/>
-          </w:rPr>
-          <w:t>or</w:t>
+          <w:t>for</w:t>
         </w:r>
         <w:r>
           <w:rPr>
@@ -6192,19 +6149,7 @@
           <w:rPr>
             <w:rStyle w:val="a7"/>
           </w:rPr>
-          <w:t>sy</w:t>
-        </w:r>
-        <w:r>
-          <w:rPr>
-            <w:rStyle w:val="a7"/>
-          </w:rPr>
-          <w:t>s</w:t>
-        </w:r>
-        <w:r>
-          <w:rPr>
-            <w:rStyle w:val="a7"/>
-          </w:rPr>
-          <w:t>tems</w:t>
+          <w:t>systems</w:t>
         </w:r>
         <w:r>
           <w:rPr>
@@ -6338,7 +6283,19 @@
           <w:rPr>
             <w:rStyle w:val="a7"/>
           </w:rPr>
-          <w:t>ctluckyluciano</w:t>
+          <w:t>ctlucky</w:t>
+        </w:r>
+        <w:r>
+          <w:rPr>
+            <w:rStyle w:val="a7"/>
+          </w:rPr>
+          <w:t>l</w:t>
+        </w:r>
+        <w:r>
+          <w:rPr>
+            <w:rStyle w:val="a7"/>
+          </w:rPr>
+          <w:t>uciano</w:t>
         </w:r>
         <w:proofErr w:type="spellEnd"/>
         <w:r>
@@ -6468,6 +6425,69 @@
           <w:lang w:val="ru-RU"/>
         </w:rPr>
       </w:pPr>
+    </w:p>
+    <w:p>
+      <w:pPr>
+        <w:rPr>
+          <w:lang w:val="ru-RU"/>
+        </w:rPr>
+      </w:pPr>
+      <w:r>
+        <w:rPr>
+          <w:noProof/>
+          <w:lang w:val="ru-RU" w:eastAsia="ru-RU"/>
+        </w:rPr>
+        <w:lastRenderedPageBreak/>
+        <w:drawing>
+          <wp:inline distT="0" distB="0" distL="0" distR="0" wp14:anchorId="4FFB3B28" wp14:editId="5722F37A">
+            <wp:extent cx="5940425" cy="4036060"/>
+            <wp:effectExtent l="0" t="0" r="3175" b="2540"/>
+            <wp:docPr id="17" name="Рисунок 17"/>
+            <wp:cNvGraphicFramePr>
+              <a:graphicFrameLocks xmlns:a="http://schemas.openxmlformats.org/drawingml/2006/main" noChangeAspect="1"/>
+            </wp:cNvGraphicFramePr>
+            <a:graphic xmlns:a="http://schemas.openxmlformats.org/drawingml/2006/main">
+              <a:graphicData uri="http://schemas.openxmlformats.org/drawingml/2006/picture">
+                <pic:pic xmlns:pic="http://schemas.openxmlformats.org/drawingml/2006/picture">
+                  <pic:nvPicPr>
+                    <pic:cNvPr id="1" name=""/>
+                    <pic:cNvPicPr/>
+                  </pic:nvPicPr>
+                  <pic:blipFill>
+                    <a:blip r:embed="rId34"/>
+                    <a:stretch>
+                      <a:fillRect/>
+                    </a:stretch>
+                  </pic:blipFill>
+                  <pic:spPr>
+                    <a:xfrm>
+                      <a:off x="0" y="0"/>
+                      <a:ext cx="5940425" cy="4036060"/>
+                    </a:xfrm>
+                    <a:prstGeom prst="rect">
+                      <a:avLst/>
+                    </a:prstGeom>
+                  </pic:spPr>
+                </pic:pic>
+              </a:graphicData>
+            </a:graphic>
+          </wp:inline>
+        </w:drawing>
+      </w:r>
+    </w:p>
+    <w:p>
+      <w:pPr>
+        <w:rPr>
+          <w:lang w:val="ru-RU"/>
+        </w:rPr>
+      </w:pPr>
+    </w:p>
+    <w:p>
+      <w:pPr>
+        <w:rPr>
+          <w:lang w:val="ru-RU"/>
+        </w:rPr>
+      </w:pPr>
       <w:r>
         <w:rPr>
           <w:lang w:val="ru-RU"/>
@@ -6493,7 +6513,7 @@
           <w:lang w:val="ru-RU"/>
         </w:rPr>
       </w:pPr>
-      <w:hyperlink r:id="rId34" w:history="1">
+      <w:hyperlink r:id="rId35" w:history="1">
         <w:r>
           <w:rPr>
             <w:rStyle w:val="a7"/>
@@ -6512,19 +6532,7 @@
           <w:rPr>
             <w:rStyle w:val="a7"/>
           </w:rPr>
-          <w:t>gam</w:t>
-        </w:r>
-        <w:r>
-          <w:rPr>
-            <w:rStyle w:val="a7"/>
-          </w:rPr>
-          <w:t>e</w:t>
-        </w:r>
-        <w:r>
-          <w:rPr>
-            <w:rStyle w:val="a7"/>
-          </w:rPr>
-          <w:t>dev</w:t>
+          <w:t>gamedev</w:t>
         </w:r>
         <w:proofErr w:type="spellEnd"/>
         <w:r>
@@ -6669,24 +6677,17 @@
           <w:lang w:val="ru-RU"/>
         </w:rPr>
       </w:pPr>
-      <w:r>
-        <w:rPr>
-          <w:lang w:val="ru-RU"/>
-        </w:rPr>
-        <w:br w:type="page"/>
-      </w:r>
-    </w:p>
-    <w:p>
-      <w:pPr>
-        <w:rPr>
-          <w:b/>
-        </w:rPr>
-      </w:pPr>
-      <w:r>
-        <w:rPr>
-          <w:b/>
-        </w:rPr>
-        <w:lastRenderedPageBreak/>
+    </w:p>
+    <w:p>
+      <w:pPr>
+        <w:rPr>
+          <w:b/>
+        </w:rPr>
+      </w:pPr>
+      <w:r>
+        <w:rPr>
+          <w:b/>
+        </w:rPr>
         <w:t xml:space="preserve">Procedural Generation </w:t>
       </w:r>
       <w:proofErr w:type="gramStart"/>
@@ -6705,12 +6706,24 @@
       </w:r>
     </w:p>
     <w:p>
-      <w:hyperlink r:id="rId35" w:history="1">
-        <w:r>
-          <w:rPr>
-            <w:rStyle w:val="a7"/>
-          </w:rPr>
-          <w:t>https://martindevans.me/game-development/2015/12/11/Procedural-Generation-For-Dummies-Roads/</w:t>
+      <w:hyperlink r:id="rId36" w:history="1">
+        <w:r>
+          <w:rPr>
+            <w:rStyle w:val="a7"/>
+          </w:rPr>
+          <w:t>https://martindevans.</w:t>
+        </w:r>
+        <w:r>
+          <w:rPr>
+            <w:rStyle w:val="a7"/>
+          </w:rPr>
+          <w:t>m</w:t>
+        </w:r>
+        <w:r>
+          <w:rPr>
+            <w:rStyle w:val="a7"/>
+          </w:rPr>
+          <w:t>e/game-development/2015/12/11/Procedural-Generation-For-Dummies-Roads/</w:t>
         </w:r>
       </w:hyperlink>
       <w:r>
@@ -6769,7 +6782,7 @@
           <w:lang w:val="ru-RU"/>
         </w:rPr>
       </w:pPr>
-      <w:hyperlink r:id="rId36" w:history="1">
+      <w:hyperlink r:id="rId37" w:history="1">
         <w:r>
           <w:rPr>
             <w:rStyle w:val="a7"/>
@@ -7000,8 +7013,9 @@
       <w:r>
         <w:rPr>
           <w:noProof/>
-          <w:lang w:eastAsia="ru-RU"/>
-        </w:rPr>
+          <w:lang w:val="ru-RU" w:eastAsia="ru-RU"/>
+        </w:rPr>
+        <w:lastRenderedPageBreak/>
         <w:drawing>
           <wp:inline distT="0" distB="0" distL="0" distR="0" wp14:anchorId="03A8D2C5" wp14:editId="7EAA7254">
             <wp:extent cx="2800350" cy="2800350"/>
@@ -7020,7 +7034,7 @@
                     </pic:cNvPicPr>
                   </pic:nvPicPr>
                   <pic:blipFill>
-                    <a:blip r:embed="rId37">
+                    <a:blip r:embed="rId38">
                       <a:extLst>
                         <a:ext uri="{28A0092B-C50C-407E-A947-70E740481C1C}">
                           <a14:useLocalDpi xmlns:a14="http://schemas.microsoft.com/office/drawing/2010/main" val="0"/>
@@ -7086,48 +7100,12 @@
       </w:r>
     </w:p>
     <w:p>
-      <w:hyperlink r:id="rId38" w:history="1">
-        <w:r>
-          <w:rPr>
-            <w:rStyle w:val="a7"/>
-          </w:rPr>
-          <w:t>http://www.sc</w:t>
-        </w:r>
-        <w:r>
-          <w:rPr>
-            <w:rStyle w:val="a7"/>
-          </w:rPr>
-          <w:t>i</w:t>
-        </w:r>
-        <w:r>
-          <w:rPr>
-            <w:rStyle w:val="a7"/>
-          </w:rPr>
-          <w:t>.utah.</w:t>
-        </w:r>
-        <w:r>
-          <w:rPr>
-            <w:rStyle w:val="a7"/>
-          </w:rPr>
-          <w:t>e</w:t>
-        </w:r>
-        <w:r>
-          <w:rPr>
-            <w:rStyle w:val="a7"/>
-          </w:rPr>
-          <w:t>du/~chengu/stree</w:t>
-        </w:r>
-        <w:r>
-          <w:rPr>
-            <w:rStyle w:val="a7"/>
-          </w:rPr>
-          <w:t>t</w:t>
-        </w:r>
-        <w:r>
-          <w:rPr>
-            <w:rStyle w:val="a7"/>
-          </w:rPr>
-          <w:t>_sig08/street_project.htm</w:t>
+      <w:hyperlink r:id="rId39" w:history="1">
+        <w:r>
+          <w:rPr>
+            <w:rStyle w:val="a7"/>
+          </w:rPr>
+          <w:t>http://www.sci.utah.edu/~chengu/street_sig08/street_project.htm</w:t>
         </w:r>
       </w:hyperlink>
     </w:p>
@@ -7191,15 +7169,7 @@
     <w:p>
       <w:pPr>
         <w:rPr>
-          <w:lang w:val="ru-RU"/>
-        </w:rPr>
-      </w:pPr>
-    </w:p>
-    <w:p>
-      <w:pPr>
-        <w:rPr>
-          <w:b/>
-          <w:lang w:val="ru-RU"/>
+          <w:b/>
         </w:rPr>
       </w:pPr>
       <w:proofErr w:type="spellStart"/>
@@ -7213,7 +7183,6 @@
       <w:r>
         <w:rPr>
           <w:b/>
-          <w:lang w:val="ru-RU"/>
         </w:rPr>
         <w:t>/</w:t>
       </w:r>
@@ -7226,7 +7195,6 @@
       <w:r>
         <w:rPr>
           <w:b/>
-          <w:lang w:val="ru-RU"/>
         </w:rPr>
         <w:t>-</w:t>
       </w:r>
@@ -7239,7 +7207,6 @@
       <w:r>
         <w:rPr>
           <w:b/>
-          <w:lang w:val="ru-RU"/>
         </w:rPr>
         <w:t>-</w:t>
       </w:r>
@@ -7252,7 +7219,6 @@
       <w:r>
         <w:rPr>
           <w:b/>
-          <w:lang w:val="ru-RU"/>
         </w:rPr>
         <w:t>-</w:t>
       </w:r>
@@ -7269,7 +7235,7 @@
           <w:lang w:val="ru-RU"/>
         </w:rPr>
       </w:pPr>
-      <w:hyperlink r:id="rId39" w:history="1">
+      <w:hyperlink r:id="rId40" w:history="1">
         <w:r>
           <w:rPr>
             <w:rStyle w:val="a7"/>
@@ -7420,7 +7386,7 @@
         <w:rPr>
           <w:b/>
           <w:noProof/>
-          <w:lang w:eastAsia="ru-RU"/>
+          <w:lang w:val="ru-RU" w:eastAsia="ru-RU"/>
         </w:rPr>
         <w:drawing>
           <wp:inline distT="0" distB="0" distL="0" distR="0" wp14:anchorId="3EE82023" wp14:editId="6A25B362">
@@ -7440,7 +7406,7 @@
                     </pic:cNvPicPr>
                   </pic:nvPicPr>
                   <pic:blipFill>
-                    <a:blip r:embed="rId40">
+                    <a:blip r:embed="rId41">
                       <a:extLst>
                         <a:ext uri="{28A0092B-C50C-407E-A947-70E740481C1C}">
                           <a14:useLocalDpi xmlns:a14="http://schemas.microsoft.com/office/drawing/2010/main" val="0"/>
@@ -7499,6 +7465,162 @@
         <w:jc w:val="left"/>
         <w:rPr>
           <w:b/>
+          <w:lang w:val="ru-RU"/>
+        </w:rPr>
+      </w:pPr>
+      <w:r>
+        <w:rPr>
+          <w:b/>
+          <w:lang w:val="ru-RU"/>
+        </w:rPr>
+        <w:lastRenderedPageBreak/>
+        <w:t>Собственные наработки</w:t>
+      </w:r>
+    </w:p>
+    <w:p>
+      <w:pPr>
+        <w:rPr>
+          <w:lang w:val="ru-RU"/>
+        </w:rPr>
+      </w:pPr>
+      <w:r>
+        <w:rPr>
+          <w:lang w:val="ru-RU"/>
+        </w:rPr>
+        <w:t xml:space="preserve">Вдохновившись статьей о простой генерации города с помощью </w:t>
+      </w:r>
+      <w:r>
+        <w:t>L</w:t>
+      </w:r>
+      <w:r>
+        <w:rPr>
+          <w:lang w:val="ru-RU"/>
+        </w:rPr>
+        <w:t>-</w:t>
+      </w:r>
+      <w:r>
+        <w:rPr>
+          <w:lang w:val="ru-RU"/>
+        </w:rPr>
+        <w:t xml:space="preserve">систем и желая получше разобраться, как </w:t>
+      </w:r>
+      <w:r>
+        <w:t>L</w:t>
+      </w:r>
+      <w:r>
+        <w:rPr>
+          <w:lang w:val="ru-RU"/>
+        </w:rPr>
+        <w:t>-</w:t>
+      </w:r>
+      <w:r>
+        <w:rPr>
+          <w:lang w:val="ru-RU"/>
+        </w:rPr>
+        <w:t>системы работают, решил попытаться реализовать собственно простое решение. Получил следующие результаты:</w:t>
+      </w:r>
+    </w:p>
+    <w:p>
+      <w:pPr>
+        <w:rPr>
+          <w:lang w:val="ru-RU"/>
+        </w:rPr>
+      </w:pPr>
+    </w:p>
+    <w:p>
+      <w:pPr>
+        <w:rPr>
+          <w:lang w:val="ru-RU"/>
+        </w:rPr>
+      </w:pPr>
+      <w:r>
+        <w:rPr>
+          <w:noProof/>
+          <w:lang w:val="ru-RU" w:eastAsia="ru-RU"/>
+        </w:rPr>
+        <w:drawing>
+          <wp:inline distT="0" distB="0" distL="0" distR="0" wp14:anchorId="78CC748B" wp14:editId="006C0CCA">
+            <wp:extent cx="5940425" cy="3508375"/>
+            <wp:effectExtent l="0" t="0" r="3175" b="0"/>
+            <wp:docPr id="18" name="Рисунок 18"/>
+            <wp:cNvGraphicFramePr>
+              <a:graphicFrameLocks xmlns:a="http://schemas.openxmlformats.org/drawingml/2006/main" noChangeAspect="1"/>
+            </wp:cNvGraphicFramePr>
+            <a:graphic xmlns:a="http://schemas.openxmlformats.org/drawingml/2006/main">
+              <a:graphicData uri="http://schemas.openxmlformats.org/drawingml/2006/picture">
+                <pic:pic xmlns:pic="http://schemas.openxmlformats.org/drawingml/2006/picture">
+                  <pic:nvPicPr>
+                    <pic:cNvPr id="1" name=""/>
+                    <pic:cNvPicPr/>
+                  </pic:nvPicPr>
+                  <pic:blipFill>
+                    <a:blip r:embed="rId42"/>
+                    <a:stretch>
+                      <a:fillRect/>
+                    </a:stretch>
+                  </pic:blipFill>
+                  <pic:spPr>
+                    <a:xfrm>
+                      <a:off x="0" y="0"/>
+                      <a:ext cx="5940425" cy="3508375"/>
+                    </a:xfrm>
+                    <a:prstGeom prst="rect">
+                      <a:avLst/>
+                    </a:prstGeom>
+                  </pic:spPr>
+                </pic:pic>
+              </a:graphicData>
+            </a:graphic>
+          </wp:inline>
+        </w:drawing>
+      </w:r>
+    </w:p>
+    <w:p>
+      <w:pPr>
+        <w:rPr>
+          <w:lang w:val="ru-RU"/>
+        </w:rPr>
+      </w:pPr>
+    </w:p>
+    <w:p>
+      <w:pPr>
+        <w:rPr>
+          <w:lang w:val="ru-RU"/>
+        </w:rPr>
+      </w:pPr>
+      <w:r>
+        <w:rPr>
+          <w:lang w:val="ru-RU"/>
+        </w:rPr>
+        <w:t>На скриншоте представлена простейшая генерация микрорайонной застройки.</w:t>
+      </w:r>
+      <w:bookmarkStart w:id="0" w:name="_GoBack"/>
+      <w:bookmarkEnd w:id="0"/>
+    </w:p>
+    <w:p>
+      <w:pPr>
+        <w:rPr>
+          <w:lang w:val="ru-RU"/>
+        </w:rPr>
+      </w:pPr>
+      <w:r>
+        <w:rPr>
+          <w:lang w:val="ru-RU"/>
+        </w:rPr>
+        <w:br w:type="page"/>
+      </w:r>
+    </w:p>
+    <w:p>
+      <w:pPr>
+        <w:pStyle w:val="a5"/>
+        <w:numPr>
+          <w:ilvl w:val="0"/>
+          <w:numId w:val="9"/>
+        </w:numPr>
+        <w:ind w:left="709" w:firstLine="0"/>
+        <w:jc w:val="left"/>
+        <w:rPr>
+          <w:b/>
         </w:rPr>
       </w:pPr>
       <w:r>
@@ -7515,7 +7637,7 @@
       </w:pPr>
     </w:p>
     <w:p>
-      <w:hyperlink r:id="rId41" w:history="1">
+      <w:hyperlink r:id="rId43" w:history="1">
         <w:r>
           <w:rPr>
             <w:rStyle w:val="a7"/>
@@ -7528,24 +7650,12 @@
       </w:r>
     </w:p>
     <w:p>
-      <w:hyperlink r:id="rId42" w:history="1">
-        <w:r>
-          <w:rPr>
-            <w:rStyle w:val="a7"/>
-          </w:rPr>
-          <w:t>https://www.sciencedirect.com/scie</w:t>
-        </w:r>
-        <w:r>
-          <w:rPr>
-            <w:rStyle w:val="a7"/>
-          </w:rPr>
-          <w:t>n</w:t>
-        </w:r>
-        <w:r>
-          <w:rPr>
-            <w:rStyle w:val="a7"/>
-          </w:rPr>
-          <w:t>ce/article/pii/S2352146515002690</w:t>
+      <w:hyperlink r:id="rId44" w:history="1">
+        <w:r>
+          <w:rPr>
+            <w:rStyle w:val="a7"/>
+          </w:rPr>
+          <w:t>https://www.sciencedirect.com/science/article/pii/S2352146515002690</w:t>
         </w:r>
       </w:hyperlink>
     </w:p>
@@ -7554,11 +7664,9 @@
       <w:r>
         <w:t>Example driven generation:</w:t>
       </w:r>
-      <w:bookmarkStart w:id="0" w:name="_GoBack"/>
-      <w:bookmarkEnd w:id="0"/>
-    </w:p>
-    <w:p>
-      <w:hyperlink r:id="rId43" w:history="1">
+    </w:p>
+    <w:p>
+      <w:hyperlink r:id="rId45" w:history="1">
         <w:r>
           <w:rPr>
             <w:rStyle w:val="a7"/>
@@ -7575,13 +7683,7 @@
           <w:rPr>
             <w:rStyle w:val="a7"/>
           </w:rPr>
-          <w:t>w</w:t>
-        </w:r>
-        <w:r>
-          <w:rPr>
-            <w:rStyle w:val="a7"/>
-          </w:rPr>
-          <w:t>ww</w:t>
+          <w:t>www</w:t>
         </w:r>
         <w:r>
           <w:rPr>
@@ -7649,24 +7751,12 @@
       </w:r>
     </w:p>
     <w:p>
-      <w:hyperlink r:id="rId44" w:history="1">
-        <w:r>
-          <w:rPr>
-            <w:rStyle w:val="a7"/>
-          </w:rPr>
-          <w:t>http://www.ignaciogarciadorado</w:t>
-        </w:r>
-        <w:r>
-          <w:rPr>
-            <w:rStyle w:val="a7"/>
-          </w:rPr>
-          <w:t>.</w:t>
-        </w:r>
-        <w:r>
-          <w:rPr>
-            <w:rStyle w:val="a7"/>
-          </w:rPr>
-          <w:t>com/p/2015_CGF/2015_CGF_ExampleRoads.pdf</w:t>
+      <w:hyperlink r:id="rId46" w:history="1">
+        <w:r>
+          <w:rPr>
+            <w:rStyle w:val="a7"/>
+          </w:rPr>
+          <w:t>http://www.ignaciogarciadorado.com/p/2015_CGF/2015_CGF_ExampleRoads.pdf</w:t>
         </w:r>
       </w:hyperlink>
     </w:p>
@@ -7690,7 +7780,7 @@
   <w:abstractNum w:abstractNumId="0" w15:restartNumberingAfterBreak="0">
     <w:nsid w:val="19A34B2B"/>
     <w:multiLevelType w:val="multilevel"/>
-    <w:tmpl w:val="0419001F"/>
+    <w:tmpl w:val="F544C440"/>
     <w:lvl w:ilvl="0">
       <w:start w:val="1"/>
       <w:numFmt w:val="decimal"/>
@@ -7699,6 +7789,9 @@
       <w:pPr>
         <w:ind w:left="360" w:hanging="360"/>
       </w:pPr>
+      <w:rPr>
+        <w:b/>
+      </w:rPr>
     </w:lvl>
     <w:lvl w:ilvl="1">
       <w:start w:val="1"/>
@@ -9412,6 +9505,7 @@
   <w:style w:type="character" w:default="1" w:styleId="a0">
     <w:name w:val="Default Paragraph Font"/>
     <w:uiPriority w:val="1"/>
+    <w:semiHidden/>
     <w:unhideWhenUsed/>
   </w:style>
   <w:style w:type="table" w:default="1" w:styleId="a1">

</xml_diff>

<commit_message>
add more materials about city generation
</commit_message>
<xml_diff>
--- a/Sprints/Sprint1/CityLandscapeGenerationResearch.docx
+++ b/Sprints/Sprint1/CityLandscapeGenerationResearch.docx
@@ -1927,7 +1927,23 @@
             <w:rStyle w:val="a7"/>
             <w:lang w:val="ru-RU"/>
           </w:rPr>
-          <w:t>https://arrow.tudublin.ie/cgi/viewcontent.cgi?article=1097&amp;context=itbj</w:t>
+          <w:t>https://arrow.tudublin.ie/cgi/viewcontent.cgi?article=1</w:t>
+        </w:r>
+        <w:bookmarkStart w:id="0" w:name="_GoBack"/>
+        <w:bookmarkEnd w:id="0"/>
+        <w:r>
+          <w:rPr>
+            <w:rStyle w:val="a7"/>
+            <w:lang w:val="ru-RU"/>
+          </w:rPr>
+          <w:t>0</w:t>
+        </w:r>
+        <w:r>
+          <w:rPr>
+            <w:rStyle w:val="a7"/>
+            <w:lang w:val="ru-RU"/>
+          </w:rPr>
+          <w:t>97&amp;context=itbj</w:t>
         </w:r>
       </w:hyperlink>
     </w:p>
@@ -5614,7 +5630,10 @@
         <w:t xml:space="preserve">Краткий обзор инструмента, использованного в игре </w:t>
       </w:r>
       <w:r>
-        <w:t>Singing</w:t>
+        <w:t>Sink</w:t>
+      </w:r>
+      <w:r>
+        <w:t>ing</w:t>
       </w:r>
       <w:r>
         <w:rPr>
@@ -6271,31 +6290,7 @@
           <w:rPr>
             <w:rStyle w:val="a7"/>
           </w:rPr>
-          <w:t>proj</w:t>
-        </w:r>
-        <w:r>
-          <w:rPr>
-            <w:rStyle w:val="a7"/>
-          </w:rPr>
-          <w:t>e</w:t>
-        </w:r>
-        <w:r>
-          <w:rPr>
-            <w:rStyle w:val="a7"/>
-          </w:rPr>
-          <w:t>ctlucky</w:t>
-        </w:r>
-        <w:r>
-          <w:rPr>
-            <w:rStyle w:val="a7"/>
-          </w:rPr>
-          <w:t>l</w:t>
-        </w:r>
-        <w:r>
-          <w:rPr>
-            <w:rStyle w:val="a7"/>
-          </w:rPr>
-          <w:t>uciano</w:t>
+          <w:t>projectluckyluciano</w:t>
         </w:r>
         <w:proofErr w:type="spellEnd"/>
         <w:r>
@@ -6711,19 +6706,7 @@
           <w:rPr>
             <w:rStyle w:val="a7"/>
           </w:rPr>
-          <w:t>https://martindevans.</w:t>
-        </w:r>
-        <w:r>
-          <w:rPr>
-            <w:rStyle w:val="a7"/>
-          </w:rPr>
-          <w:t>m</w:t>
-        </w:r>
-        <w:r>
-          <w:rPr>
-            <w:rStyle w:val="a7"/>
-          </w:rPr>
-          <w:t>e/game-development/2015/12/11/Procedural-Generation-For-Dummies-Roads/</w:t>
+          <w:t>https://martindevans.me/game-development/2015/12/11/Procedural-Generation-For-Dummies-Roads/</w:t>
         </w:r>
       </w:hyperlink>
       <w:r>
@@ -7230,11 +7213,6 @@
       </w:r>
     </w:p>
     <w:p>
-      <w:pPr>
-        <w:rPr>
-          <w:lang w:val="ru-RU"/>
-        </w:rPr>
-      </w:pPr>
       <w:hyperlink r:id="rId40" w:history="1">
         <w:r>
           <w:rPr>
@@ -7245,22 +7223,18 @@
         <w:r>
           <w:rPr>
             <w:rStyle w:val="a7"/>
-            <w:lang w:val="ru-RU"/>
           </w:rPr>
           <w:t>://</w:t>
         </w:r>
-        <w:proofErr w:type="spellStart"/>
         <w:r>
           <w:rPr>
             <w:rStyle w:val="a7"/>
           </w:rPr>
           <w:t>github</w:t>
         </w:r>
-        <w:proofErr w:type="spellEnd"/>
-        <w:r>
-          <w:rPr>
-            <w:rStyle w:val="a7"/>
-            <w:lang w:val="ru-RU"/>
+        <w:r>
+          <w:rPr>
+            <w:rStyle w:val="a7"/>
           </w:rPr>
           <w:t>.</w:t>
         </w:r>
@@ -7273,22 +7247,18 @@
         <w:r>
           <w:rPr>
             <w:rStyle w:val="a7"/>
-            <w:lang w:val="ru-RU"/>
           </w:rPr>
           <w:t>/</w:t>
         </w:r>
-        <w:proofErr w:type="spellStart"/>
         <w:r>
           <w:rPr>
             <w:rStyle w:val="a7"/>
           </w:rPr>
           <w:t>pokitoz</w:t>
         </w:r>
-        <w:proofErr w:type="spellEnd"/>
-        <w:r>
-          <w:rPr>
-            <w:rStyle w:val="a7"/>
-            <w:lang w:val="ru-RU"/>
+        <w:r>
+          <w:rPr>
+            <w:rStyle w:val="a7"/>
           </w:rPr>
           <w:t>/</w:t>
         </w:r>
@@ -7301,7 +7271,6 @@
         <w:r>
           <w:rPr>
             <w:rStyle w:val="a7"/>
-            <w:lang w:val="ru-RU"/>
           </w:rPr>
           <w:t>-</w:t>
         </w:r>
@@ -7314,7 +7283,6 @@
         <w:r>
           <w:rPr>
             <w:rStyle w:val="a7"/>
-            <w:lang w:val="ru-RU"/>
           </w:rPr>
           <w:t>-</w:t>
         </w:r>
@@ -7327,7 +7295,6 @@
         <w:r>
           <w:rPr>
             <w:rStyle w:val="a7"/>
-            <w:lang w:val="ru-RU"/>
           </w:rPr>
           <w:t>-</w:t>
         </w:r>
@@ -7594,8 +7561,6 @@
         </w:rPr>
         <w:t>На скриншоте представлена простейшая генерация микрорайонной застройки.</w:t>
       </w:r>
-      <w:bookmarkStart w:id="0" w:name="_GoBack"/>
-      <w:bookmarkEnd w:id="0"/>
     </w:p>
     <w:p>
       <w:pPr>

</xml_diff>